<commit_message>
Completed Instruction, Added Documentation
</commit_message>
<xml_diff>
--- a/doc/Dokumentation_ÜK_Projekt_Dominik_Arnet.docx
+++ b/doc/Dokumentation_ÜK_Projekt_Dominik_Arnet.docx
@@ -438,6 +438,9 @@
     </w:p>
     <w:p>
       <w:r>
+        <w:rPr>
+          <w:noProof/>
+        </w:rPr>
         <w:drawing>
           <wp:inline distT="0" distB="0" distL="0" distR="0" wp14:anchorId="51708D6D" wp14:editId="687C55F8">
             <wp:extent cx="5972810" cy="1778924"/>
@@ -497,6 +500,9 @@
         <w:pStyle w:val="berschrift2"/>
       </w:pPr>
       <w:r>
+        <w:rPr>
+          <w:noProof/>
+        </w:rPr>
         <w:drawing>
           <wp:anchor distT="0" distB="0" distL="114300" distR="114300" simplePos="0" relativeHeight="251658240" behindDoc="1" locked="0" layoutInCell="1" allowOverlap="1" wp14:anchorId="651BF4DC">
             <wp:simplePos x="0" y="0"/>
@@ -572,13 +578,7 @@
       </w:r>
       <w:proofErr w:type="spellEnd"/>
       <w:r>
-        <w:t xml:space="preserve"> Diagramm </w:t>
-      </w:r>
-      <w:r>
-        <w:t>von allen A</w:t>
-      </w:r>
-      <w:r>
-        <w:t>nforderungen.</w:t>
+        <w:t xml:space="preserve"> Diagramm von allen Anforderungen.</w:t>
       </w:r>
     </w:p>
     <w:p/>
@@ -651,6 +651,9 @@
     <w:p/>
     <w:p>
       <w:r>
+        <w:rPr>
+          <w:noProof/>
+        </w:rPr>
         <w:drawing>
           <wp:inline distT="0" distB="0" distL="0" distR="0" wp14:anchorId="3342B99E" wp14:editId="79E758CE">
             <wp:extent cx="5972810" cy="3296920"/>
@@ -922,8 +925,6 @@
       <w:r>
         <w:t>).</w:t>
       </w:r>
-      <w:bookmarkStart w:id="1" w:name="_GoBack"/>
-      <w:bookmarkEnd w:id="1"/>
     </w:p>
     <w:p>
       <w:pPr>
@@ -964,6 +965,679 @@
         <w:t>Im GUI soll darauf geachtet werden, dass die Abstände immer gleich sind (z.B. Abstand Label und Control).</w:t>
       </w:r>
     </w:p>
+    <w:p/>
+    <w:p>
+      <w:pPr>
+        <w:pStyle w:val="berschrift1"/>
+      </w:pPr>
+      <w:r>
+        <w:t>Was wurde umgesetzt?</w:t>
+      </w:r>
+    </w:p>
+    <w:p>
+      <w:r>
+        <w:t xml:space="preserve">Die Anforderungen A001 – A004 wurden komplett implementiert und funktionieren. Für A005 sind zwar Controls auf dem GUI vorhanden, jedoch keine Funktionalität. Für A007 und A008 wird die Bing </w:t>
+      </w:r>
+      <w:proofErr w:type="spellStart"/>
+      <w:r>
+        <w:t>Map</w:t>
+      </w:r>
+      <w:proofErr w:type="spellEnd"/>
+      <w:r>
+        <w:t xml:space="preserve"> dargestellt, aber sie haben keine Funktionalität, d.h. es werden keine Haltestellen in der Nähe angezeigt und es kann auch nicht nach Haltestellen gesucht werden auf einer Karte (Controls wären jedoch vorhanden auf dem GUI).</w:t>
+      </w:r>
+    </w:p>
+    <w:p>
+      <w:pPr>
+        <w:pStyle w:val="berschrift1"/>
+      </w:pPr>
+      <w:r>
+        <w:t>Systemtests</w:t>
+      </w:r>
+    </w:p>
+    <w:p>
+      <w:pPr>
+        <w:pStyle w:val="berschrift2"/>
+      </w:pPr>
+      <w:r>
+        <w:t>Vorbedingungen</w:t>
+      </w:r>
+    </w:p>
+    <w:p>
+      <w:proofErr w:type="spellStart"/>
+      <w:r>
+        <w:t>DigitalÖV</w:t>
+      </w:r>
+      <w:proofErr w:type="spellEnd"/>
+      <w:r>
+        <w:t xml:space="preserve"> Applikation muss gestartet und am </w:t>
+      </w:r>
+      <w:proofErr w:type="spellStart"/>
+      <w:r>
+        <w:t>laufen</w:t>
+      </w:r>
+      <w:proofErr w:type="spellEnd"/>
+      <w:r>
+        <w:t xml:space="preserve"> sein.</w:t>
+      </w:r>
+    </w:p>
+    <w:p>
+      <w:pPr>
+        <w:pStyle w:val="berschrift2"/>
+      </w:pPr>
+      <w:r>
+        <w:t xml:space="preserve">A001 </w:t>
+      </w:r>
+      <w:r>
+        <w:t>Textsuche</w:t>
+      </w:r>
+    </w:p>
+    <w:tbl>
+      <w:tblPr>
+        <w:tblStyle w:val="Tabellenraster"/>
+        <w:tblW w:w="0" w:type="auto"/>
+        <w:tblLook w:val="04A0" w:firstRow="1" w:lastRow="0" w:firstColumn="1" w:lastColumn="0" w:noHBand="0" w:noVBand="1"/>
+      </w:tblPr>
+      <w:tblGrid>
+        <w:gridCol w:w="988"/>
+        <w:gridCol w:w="5276"/>
+        <w:gridCol w:w="3132"/>
+      </w:tblGrid>
+      <w:tr>
+        <w:tc>
+          <w:tcPr>
+            <w:tcW w:w="988" w:type="dxa"/>
+          </w:tcPr>
+          <w:p>
+            <w:r>
+              <w:t>Schritt</w:t>
+            </w:r>
+          </w:p>
+        </w:tc>
+        <w:tc>
+          <w:tcPr>
+            <w:tcW w:w="5276" w:type="dxa"/>
+          </w:tcPr>
+          <w:p>
+            <w:r>
+              <w:t>Aktivität</w:t>
+            </w:r>
+          </w:p>
+        </w:tc>
+        <w:tc>
+          <w:tcPr>
+            <w:tcW w:w="3132" w:type="dxa"/>
+          </w:tcPr>
+          <w:p>
+            <w:r>
+              <w:t>Erwartetes Resultat</w:t>
+            </w:r>
+          </w:p>
+        </w:tc>
+      </w:tr>
+      <w:tr>
+        <w:tc>
+          <w:tcPr>
+            <w:tcW w:w="988" w:type="dxa"/>
+          </w:tcPr>
+          <w:p>
+            <w:r>
+              <w:t>1</w:t>
+            </w:r>
+          </w:p>
+        </w:tc>
+        <w:tc>
+          <w:tcPr>
+            <w:tcW w:w="5276" w:type="dxa"/>
+          </w:tcPr>
+          <w:p>
+            <w:r>
+              <w:t>In Abfahrtsort «Luz» eingeben.</w:t>
+            </w:r>
+          </w:p>
+        </w:tc>
+        <w:tc>
+          <w:tcPr>
+            <w:tcW w:w="3132" w:type="dxa"/>
+          </w:tcPr>
+          <w:p>
+            <w:r>
+              <w:t>Dropdown erscheint mit Inhalt</w:t>
+            </w:r>
+            <w:r>
+              <w:t>:</w:t>
+            </w:r>
+          </w:p>
+          <w:p>
+            <w:r>
+              <w:t>Luzern</w:t>
+            </w:r>
+          </w:p>
+          <w:p>
+            <w:r>
+              <w:t>Luzern, Bahnhof</w:t>
+            </w:r>
+          </w:p>
+          <w:p>
+            <w:r>
+              <w:t>Luzern, Kantonalbank</w:t>
+            </w:r>
+          </w:p>
+          <w:p>
+            <w:r>
+              <w:t xml:space="preserve">Luzern, </w:t>
+            </w:r>
+            <w:proofErr w:type="spellStart"/>
+            <w:r>
+              <w:t>Pilatusplatz</w:t>
+            </w:r>
+            <w:proofErr w:type="spellEnd"/>
+          </w:p>
+          <w:p>
+            <w:r>
+              <w:t>Luzern, Schwanenplatz</w:t>
+            </w:r>
+          </w:p>
+          <w:p>
+            <w:r>
+              <w:t xml:space="preserve">Luzern, </w:t>
+            </w:r>
+            <w:r>
+              <w:t>Allmend/Messe</w:t>
+            </w:r>
+          </w:p>
+          <w:p>
+            <w:r>
+              <w:t>Luzern, Gütsch</w:t>
+            </w:r>
+          </w:p>
+          <w:p/>
+        </w:tc>
+      </w:tr>
+    </w:tbl>
+    <w:p/>
+    <w:p>
+      <w:pPr>
+        <w:pStyle w:val="berschrift2"/>
+      </w:pPr>
+      <w:r>
+        <w:lastRenderedPageBreak/>
+        <w:t>A002 Verbindungen suchen</w:t>
+      </w:r>
+    </w:p>
+    <w:tbl>
+      <w:tblPr>
+        <w:tblStyle w:val="Tabellenraster"/>
+        <w:tblW w:w="0" w:type="auto"/>
+        <w:tblLook w:val="04A0" w:firstRow="1" w:lastRow="0" w:firstColumn="1" w:lastColumn="0" w:noHBand="0" w:noVBand="1"/>
+      </w:tblPr>
+      <w:tblGrid>
+        <w:gridCol w:w="988"/>
+        <w:gridCol w:w="5276"/>
+        <w:gridCol w:w="3132"/>
+      </w:tblGrid>
+      <w:tr>
+        <w:tc>
+          <w:tcPr>
+            <w:tcW w:w="988" w:type="dxa"/>
+          </w:tcPr>
+          <w:p>
+            <w:r>
+              <w:t>Schritt</w:t>
+            </w:r>
+          </w:p>
+        </w:tc>
+        <w:tc>
+          <w:tcPr>
+            <w:tcW w:w="5276" w:type="dxa"/>
+          </w:tcPr>
+          <w:p>
+            <w:r>
+              <w:t>Aktivität</w:t>
+            </w:r>
+          </w:p>
+        </w:tc>
+        <w:tc>
+          <w:tcPr>
+            <w:tcW w:w="3132" w:type="dxa"/>
+          </w:tcPr>
+          <w:p>
+            <w:r>
+              <w:t>Erwartetes Resultat</w:t>
+            </w:r>
+          </w:p>
+        </w:tc>
+      </w:tr>
+      <w:tr>
+        <w:tc>
+          <w:tcPr>
+            <w:tcW w:w="988" w:type="dxa"/>
+          </w:tcPr>
+          <w:p>
+            <w:r>
+              <w:t>1</w:t>
+            </w:r>
+          </w:p>
+        </w:tc>
+        <w:tc>
+          <w:tcPr>
+            <w:tcW w:w="5276" w:type="dxa"/>
+          </w:tcPr>
+          <w:p>
+            <w:r>
+              <w:t xml:space="preserve">Bei Abfahrtsort «Buttisholz, Dorf» eintragen. (Darf mit </w:t>
+            </w:r>
+            <w:proofErr w:type="spellStart"/>
+            <w:r>
+              <w:t>Autocomplete</w:t>
+            </w:r>
+            <w:proofErr w:type="spellEnd"/>
+            <w:r>
+              <w:t xml:space="preserve"> eingetragen werden)</w:t>
+            </w:r>
+          </w:p>
+        </w:tc>
+        <w:tc>
+          <w:tcPr>
+            <w:tcW w:w="3132" w:type="dxa"/>
+          </w:tcPr>
+          <w:p/>
+        </w:tc>
+      </w:tr>
+      <w:tr>
+        <w:tc>
+          <w:tcPr>
+            <w:tcW w:w="988" w:type="dxa"/>
+          </w:tcPr>
+          <w:p>
+            <w:r>
+              <w:t>2</w:t>
+            </w:r>
+          </w:p>
+        </w:tc>
+        <w:tc>
+          <w:tcPr>
+            <w:tcW w:w="5276" w:type="dxa"/>
+          </w:tcPr>
+          <w:p>
+            <w:r>
+              <w:t xml:space="preserve">Als Reiseziel «Luzern, Bahnhof» eintragen. (Darf mit </w:t>
+            </w:r>
+            <w:proofErr w:type="spellStart"/>
+            <w:r>
+              <w:t>Autocomplete</w:t>
+            </w:r>
+            <w:proofErr w:type="spellEnd"/>
+            <w:r>
+              <w:t xml:space="preserve"> eingetragen werden)</w:t>
+            </w:r>
+          </w:p>
+        </w:tc>
+        <w:tc>
+          <w:tcPr>
+            <w:tcW w:w="3132" w:type="dxa"/>
+          </w:tcPr>
+          <w:p/>
+        </w:tc>
+      </w:tr>
+      <w:tr>
+        <w:tc>
+          <w:tcPr>
+            <w:tcW w:w="988" w:type="dxa"/>
+          </w:tcPr>
+          <w:p>
+            <w:r>
+              <w:t>3</w:t>
+            </w:r>
+          </w:p>
+        </w:tc>
+        <w:tc>
+          <w:tcPr>
+            <w:tcW w:w="5276" w:type="dxa"/>
+          </w:tcPr>
+          <w:p>
+            <w:r>
+              <w:t>«Verbindungen suchen» Button drücken</w:t>
+            </w:r>
+          </w:p>
+        </w:tc>
+        <w:tc>
+          <w:tcPr>
+            <w:tcW w:w="3132" w:type="dxa"/>
+          </w:tcPr>
+          <w:p>
+            <w:r>
+              <w:t xml:space="preserve">Ca. 4 Verbindungen zwischen Buttisholz, Dorf und Luzern mit Dauer 41:00 oder 48:00. </w:t>
+            </w:r>
+          </w:p>
+        </w:tc>
+      </w:tr>
+    </w:tbl>
+    <w:p>
+      <w:pPr>
+        <w:pStyle w:val="berschrift2"/>
+        <w:numPr>
+          <w:ilvl w:val="0"/>
+          <w:numId w:val="0"/>
+        </w:numPr>
+      </w:pPr>
+    </w:p>
+    <w:p>
+      <w:pPr>
+        <w:pStyle w:val="berschrift2"/>
+      </w:pPr>
+      <w:r>
+        <w:t>A003</w:t>
+      </w:r>
+      <w:r>
+        <w:t xml:space="preserve"> Abfahrtstafel</w:t>
+      </w:r>
+    </w:p>
+    <w:tbl>
+      <w:tblPr>
+        <w:tblStyle w:val="Tabellenraster"/>
+        <w:tblW w:w="0" w:type="auto"/>
+        <w:tblLook w:val="04A0" w:firstRow="1" w:lastRow="0" w:firstColumn="1" w:lastColumn="0" w:noHBand="0" w:noVBand="1"/>
+      </w:tblPr>
+      <w:tblGrid>
+        <w:gridCol w:w="988"/>
+        <w:gridCol w:w="5276"/>
+        <w:gridCol w:w="3132"/>
+      </w:tblGrid>
+      <w:tr>
+        <w:tc>
+          <w:tcPr>
+            <w:tcW w:w="988" w:type="dxa"/>
+          </w:tcPr>
+          <w:p>
+            <w:r>
+              <w:t>Schritt</w:t>
+            </w:r>
+          </w:p>
+        </w:tc>
+        <w:tc>
+          <w:tcPr>
+            <w:tcW w:w="5276" w:type="dxa"/>
+          </w:tcPr>
+          <w:p>
+            <w:r>
+              <w:t>Aktivität</w:t>
+            </w:r>
+          </w:p>
+        </w:tc>
+        <w:tc>
+          <w:tcPr>
+            <w:tcW w:w="3132" w:type="dxa"/>
+          </w:tcPr>
+          <w:p>
+            <w:r>
+              <w:t>Erwartetes Resultat</w:t>
+            </w:r>
+          </w:p>
+        </w:tc>
+      </w:tr>
+      <w:tr>
+        <w:tc>
+          <w:tcPr>
+            <w:tcW w:w="988" w:type="dxa"/>
+          </w:tcPr>
+          <w:p>
+            <w:r>
+              <w:t>1</w:t>
+            </w:r>
+          </w:p>
+        </w:tc>
+        <w:tc>
+          <w:tcPr>
+            <w:tcW w:w="5276" w:type="dxa"/>
+          </w:tcPr>
+          <w:p>
+            <w:r>
+              <w:t>Tab «Abfahrtstafel» auswählen.</w:t>
+            </w:r>
+          </w:p>
+        </w:tc>
+        <w:tc>
+          <w:tcPr>
+            <w:tcW w:w="3132" w:type="dxa"/>
+          </w:tcPr>
+          <w:p/>
+        </w:tc>
+      </w:tr>
+      <w:tr>
+        <w:tc>
+          <w:tcPr>
+            <w:tcW w:w="988" w:type="dxa"/>
+          </w:tcPr>
+          <w:p>
+            <w:r>
+              <w:t>2</w:t>
+            </w:r>
+          </w:p>
+        </w:tc>
+        <w:tc>
+          <w:tcPr>
+            <w:tcW w:w="5276" w:type="dxa"/>
+          </w:tcPr>
+          <w:p>
+            <w:r>
+              <w:t xml:space="preserve">Bei Abfahrtsort «Buttisholz, Dorf» eintragen. (Darf mit </w:t>
+            </w:r>
+            <w:proofErr w:type="spellStart"/>
+            <w:r>
+              <w:t>Autocomplete</w:t>
+            </w:r>
+            <w:proofErr w:type="spellEnd"/>
+            <w:r>
+              <w:t xml:space="preserve"> eingetragen werden)</w:t>
+            </w:r>
+          </w:p>
+        </w:tc>
+        <w:tc>
+          <w:tcPr>
+            <w:tcW w:w="3132" w:type="dxa"/>
+          </w:tcPr>
+          <w:p/>
+        </w:tc>
+      </w:tr>
+      <w:tr>
+        <w:tc>
+          <w:tcPr>
+            <w:tcW w:w="988" w:type="dxa"/>
+          </w:tcPr>
+          <w:p>
+            <w:r>
+              <w:t>3</w:t>
+            </w:r>
+          </w:p>
+        </w:tc>
+        <w:tc>
+          <w:tcPr>
+            <w:tcW w:w="5276" w:type="dxa"/>
+          </w:tcPr>
+          <w:p>
+            <w:r>
+              <w:t>«Abfahrten suchen» Button drücken.</w:t>
+            </w:r>
+          </w:p>
+        </w:tc>
+        <w:tc>
+          <w:tcPr>
+            <w:tcW w:w="3132" w:type="dxa"/>
+          </w:tcPr>
+          <w:p>
+            <w:r>
+              <w:t>Diverse Abfah</w:t>
+            </w:r>
+            <w:r>
+              <w:t>rten der Linien 61 und 62 (aber auch andere).</w:t>
+            </w:r>
+          </w:p>
+        </w:tc>
+      </w:tr>
+    </w:tbl>
+    <w:p/>
+    <w:p>
+      <w:pPr>
+        <w:pStyle w:val="berschrift2"/>
+      </w:pPr>
+      <w:r>
+        <w:t xml:space="preserve">A004 </w:t>
+      </w:r>
+      <w:proofErr w:type="spellStart"/>
+      <w:r>
+        <w:t>Autocomplete</w:t>
+      </w:r>
+      <w:proofErr w:type="spellEnd"/>
+    </w:p>
+    <w:tbl>
+      <w:tblPr>
+        <w:tblStyle w:val="Tabellenraster"/>
+        <w:tblW w:w="0" w:type="auto"/>
+        <w:tblLook w:val="04A0" w:firstRow="1" w:lastRow="0" w:firstColumn="1" w:lastColumn="0" w:noHBand="0" w:noVBand="1"/>
+      </w:tblPr>
+      <w:tblGrid>
+        <w:gridCol w:w="988"/>
+        <w:gridCol w:w="5276"/>
+        <w:gridCol w:w="3132"/>
+      </w:tblGrid>
+      <w:tr>
+        <w:tc>
+          <w:tcPr>
+            <w:tcW w:w="988" w:type="dxa"/>
+          </w:tcPr>
+          <w:p>
+            <w:r>
+              <w:t>Schritt</w:t>
+            </w:r>
+          </w:p>
+        </w:tc>
+        <w:tc>
+          <w:tcPr>
+            <w:tcW w:w="5276" w:type="dxa"/>
+          </w:tcPr>
+          <w:p>
+            <w:r>
+              <w:t>Aktivität</w:t>
+            </w:r>
+          </w:p>
+        </w:tc>
+        <w:tc>
+          <w:tcPr>
+            <w:tcW w:w="3132" w:type="dxa"/>
+          </w:tcPr>
+          <w:p>
+            <w:r>
+              <w:t>Erwartetes Resultat</w:t>
+            </w:r>
+          </w:p>
+        </w:tc>
+      </w:tr>
+      <w:tr>
+        <w:tc>
+          <w:tcPr>
+            <w:tcW w:w="988" w:type="dxa"/>
+          </w:tcPr>
+          <w:p>
+            <w:r>
+              <w:t>1</w:t>
+            </w:r>
+          </w:p>
+        </w:tc>
+        <w:tc>
+          <w:tcPr>
+            <w:tcW w:w="5276" w:type="dxa"/>
+          </w:tcPr>
+          <w:p>
+            <w:r>
+              <w:t>In Abfahrtsort «Luz» eingeben.</w:t>
+            </w:r>
+          </w:p>
+        </w:tc>
+        <w:tc>
+          <w:tcPr>
+            <w:tcW w:w="3132" w:type="dxa"/>
+          </w:tcPr>
+          <w:p>
+            <w:r>
+              <w:t>Dropdown erscheint mit Inhalt:</w:t>
+            </w:r>
+          </w:p>
+          <w:p>
+            <w:r>
+              <w:t>Luzern</w:t>
+            </w:r>
+          </w:p>
+          <w:p>
+            <w:r>
+              <w:t>Luzern, Bahnhof</w:t>
+            </w:r>
+          </w:p>
+          <w:p>
+            <w:r>
+              <w:t>Luzern, Kantonalbank</w:t>
+            </w:r>
+          </w:p>
+          <w:p>
+            <w:r>
+              <w:t xml:space="preserve">Luzern, </w:t>
+            </w:r>
+            <w:proofErr w:type="spellStart"/>
+            <w:r>
+              <w:t>Pilatusplatz</w:t>
+            </w:r>
+            <w:proofErr w:type="spellEnd"/>
+          </w:p>
+          <w:p>
+            <w:r>
+              <w:t>Luzern, Schwanenplatz</w:t>
+            </w:r>
+          </w:p>
+          <w:p>
+            <w:r>
+              <w:t>Luzern, Allmend/Messe</w:t>
+            </w:r>
+          </w:p>
+          <w:p>
+            <w:r>
+              <w:t>Luzern, Gütsch</w:t>
+            </w:r>
+          </w:p>
+          <w:p/>
+        </w:tc>
+        <w:bookmarkStart w:id="1" w:name="_GoBack"/>
+        <w:bookmarkEnd w:id="1"/>
+      </w:tr>
+      <w:tr>
+        <w:tc>
+          <w:tcPr>
+            <w:tcW w:w="988" w:type="dxa"/>
+          </w:tcPr>
+          <w:p>
+            <w:r>
+              <w:t>2</w:t>
+            </w:r>
+          </w:p>
+        </w:tc>
+        <w:tc>
+          <w:tcPr>
+            <w:tcW w:w="5276" w:type="dxa"/>
+          </w:tcPr>
+          <w:p>
+            <w:r>
+              <w:t>Mit den Pfeiltasten kann nun eine Station ausgesucht und mit Enter ausgewählt werden.</w:t>
+            </w:r>
+          </w:p>
+        </w:tc>
+        <w:tc>
+          <w:tcPr>
+            <w:tcW w:w="3132" w:type="dxa"/>
+          </w:tcPr>
+          <w:p/>
+        </w:tc>
+      </w:tr>
+    </w:tbl>
+    <w:p/>
     <w:p/>
     <w:sectPr>
       <w:headerReference w:type="default" r:id="rId17"/>
@@ -1015,7 +1689,6 @@
         <w:docPartUnique/>
       </w:docPartObj>
     </w:sdtPr>
-    <w:sdtEndPr/>
     <w:sdtContent>
       <w:p>
         <w:pPr>
@@ -1036,7 +1709,7 @@
             <w:noProof/>
             <w:lang w:val="de-DE"/>
           </w:rPr>
-          <w:t>6</w:t>
+          <w:t>7</w:t>
         </w:r>
         <w:r>
           <w:fldChar w:fldCharType="end"/>
@@ -1073,7 +1746,7 @@
       <w:rPr>
         <w:noProof/>
       </w:rPr>
-      <w:t>19.11.2017</w:t>
+      <w:t>21.11.2017</w:t>
     </w:r>
     <w:r>
       <w:fldChar w:fldCharType="end"/>
@@ -1129,7 +1802,7 @@
       <w:rPr>
         <w:noProof/>
       </w:rPr>
-      <w:t>19.11.2017</w:t>
+      <w:t>21.11.2017</w:t>
     </w:r>
     <w:r>
       <w:fldChar w:fldCharType="end"/>
@@ -2281,6 +2954,25 @@
       <w:lang w:val="de-CH"/>
     </w:rPr>
   </w:style>
+  <w:style w:type="table" w:styleId="Tabellenraster">
+    <w:name w:val="Table Grid"/>
+    <w:basedOn w:val="NormaleTabelle"/>
+    <w:uiPriority w:val="39"/>
+    <w:rsid w:val="002D775E"/>
+    <w:pPr>
+      <w:spacing w:after="0" w:line="240" w:lineRule="auto"/>
+    </w:pPr>
+    <w:tblPr>
+      <w:tblBorders>
+        <w:top w:val="single" w:sz="4" w:space="0" w:color="auto"/>
+        <w:left w:val="single" w:sz="4" w:space="0" w:color="auto"/>
+        <w:bottom w:val="single" w:sz="4" w:space="0" w:color="auto"/>
+        <w:right w:val="single" w:sz="4" w:space="0" w:color="auto"/>
+        <w:insideH w:val="single" w:sz="4" w:space="0" w:color="auto"/>
+        <w:insideV w:val="single" w:sz="4" w:space="0" w:color="auto"/>
+      </w:tblBorders>
+    </w:tblPr>
+  </w:style>
 </w:styles>
 </file>
 
@@ -2550,7 +3242,7 @@
 </file>
 
 <file path=customXml/itemProps1.xml><?xml version="1.0" encoding="utf-8"?>
-<ds:datastoreItem xmlns:ds="http://schemas.openxmlformats.org/officeDocument/2006/customXml" ds:itemID="{A1460729-C967-4FFB-A9B3-798CA049BBB8}">
+<ds:datastoreItem xmlns:ds="http://schemas.openxmlformats.org/officeDocument/2006/customXml" ds:itemID="{1C9190F1-BCAF-4128-9FE5-B06FBA178FC8}">
   <ds:schemaRefs>
     <ds:schemaRef ds:uri="http://schemas.openxmlformats.org/officeDocument/2006/bibliography"/>
   </ds:schemaRefs>

</xml_diff>